<commit_message>
change some file location and name
</commit_message>
<xml_diff>
--- a/experiment_doc/Neo4j_WIKI_Result.docx
+++ b/experiment_doc/Neo4j_WIKI_Result.docx
@@ -4,15 +4,284 @@
   <w:body>
     <w:p>
       <w:r>
-        <w:t xml:space="preserve">Query </w:t>
-      </w:r>
-      <w:proofErr w:type="gramStart"/>
-      <w:r>
-        <w:t>format :</w:t>
-      </w:r>
-      <w:proofErr w:type="gramEnd"/>
-      <w:r>
-        <w:t xml:space="preserve"> “</w:t>
+        <w:t>Data loading performance:</w:t>
+      </w:r>
+    </w:p>
+    <w:tbl>
+      <w:tblPr>
+        <w:tblStyle w:val="TableGrid"/>
+        <w:tblW w:w="0" w:type="auto"/>
+        <w:tblLook w:val="04A0" w:firstRow="1" w:lastRow="0" w:firstColumn="1" w:lastColumn="0" w:noHBand="0" w:noVBand="1"/>
+      </w:tblPr>
+      <w:tblGrid>
+        <w:gridCol w:w="1325"/>
+        <w:gridCol w:w="1184"/>
+        <w:gridCol w:w="1160"/>
+        <w:gridCol w:w="1473"/>
+        <w:gridCol w:w="1154"/>
+        <w:gridCol w:w="1020"/>
+      </w:tblGrid>
+      <w:tr>
+        <w:tc>
+          <w:tcPr>
+            <w:tcW w:w="1325" w:type="dxa"/>
+          </w:tcPr>
+          <w:p>
+            <w:r>
+              <w:t>Dataset</w:t>
+            </w:r>
+          </w:p>
+        </w:tc>
+        <w:tc>
+          <w:tcPr>
+            <w:tcW w:w="1184" w:type="dxa"/>
+          </w:tcPr>
+          <w:p>
+            <w:r>
+              <w:t xml:space="preserve"># </w:t>
+            </w:r>
+            <w:proofErr w:type="gramStart"/>
+            <w:r>
+              <w:t>of</w:t>
+            </w:r>
+            <w:proofErr w:type="gramEnd"/>
+            <w:r>
+              <w:t xml:space="preserve"> nodes</w:t>
+            </w:r>
+          </w:p>
+        </w:tc>
+        <w:tc>
+          <w:tcPr>
+            <w:tcW w:w="1160" w:type="dxa"/>
+          </w:tcPr>
+          <w:p>
+            <w:r>
+              <w:t>Time(sec)</w:t>
+            </w:r>
+          </w:p>
+        </w:tc>
+        <w:tc>
+          <w:tcPr>
+            <w:tcW w:w="1473" w:type="dxa"/>
+          </w:tcPr>
+          <w:p>
+            <w:r>
+              <w:t xml:space="preserve"># </w:t>
+            </w:r>
+            <w:proofErr w:type="gramStart"/>
+            <w:r>
+              <w:t>of</w:t>
+            </w:r>
+            <w:proofErr w:type="gramEnd"/>
+            <w:r>
+              <w:t xml:space="preserve"> relationships</w:t>
+            </w:r>
+          </w:p>
+        </w:tc>
+        <w:tc>
+          <w:tcPr>
+            <w:tcW w:w="1154" w:type="dxa"/>
+          </w:tcPr>
+          <w:p>
+            <w:r>
+              <w:t>Time (sec)</w:t>
+            </w:r>
+          </w:p>
+        </w:tc>
+        <w:tc>
+          <w:tcPr>
+            <w:tcW w:w="1020" w:type="dxa"/>
+          </w:tcPr>
+          <w:p>
+            <w:r>
+              <w:t>Total time</w:t>
+            </w:r>
+          </w:p>
+        </w:tc>
+      </w:tr>
+      <w:tr>
+        <w:tc>
+          <w:tcPr>
+            <w:tcW w:w="1325" w:type="dxa"/>
+          </w:tcPr>
+          <w:p>
+            <w:r>
+              <w:t>Crocodile</w:t>
+            </w:r>
+          </w:p>
+        </w:tc>
+        <w:tc>
+          <w:tcPr>
+            <w:tcW w:w="1184" w:type="dxa"/>
+          </w:tcPr>
+          <w:p>
+            <w:r>
+              <w:t>11631</w:t>
+            </w:r>
+          </w:p>
+        </w:tc>
+        <w:tc>
+          <w:tcPr>
+            <w:tcW w:w="1160" w:type="dxa"/>
+          </w:tcPr>
+          <w:p>
+            <w:r>
+              <w:t>2</w:t>
+            </w:r>
+          </w:p>
+        </w:tc>
+        <w:tc>
+          <w:tcPr>
+            <w:tcW w:w="1473" w:type="dxa"/>
+          </w:tcPr>
+          <w:p/>
+        </w:tc>
+        <w:tc>
+          <w:tcPr>
+            <w:tcW w:w="1154" w:type="dxa"/>
+          </w:tcPr>
+          <w:p/>
+        </w:tc>
+        <w:tc>
+          <w:tcPr>
+            <w:tcW w:w="1020" w:type="dxa"/>
+          </w:tcPr>
+          <w:p>
+            <w:r>
+              <w:t>19</w:t>
+            </w:r>
+          </w:p>
+        </w:tc>
+      </w:tr>
+      <w:tr>
+        <w:tc>
+          <w:tcPr>
+            <w:tcW w:w="1325" w:type="dxa"/>
+          </w:tcPr>
+          <w:p>
+            <w:r>
+              <w:t>Squirrel</w:t>
+            </w:r>
+          </w:p>
+        </w:tc>
+        <w:tc>
+          <w:tcPr>
+            <w:tcW w:w="1184" w:type="dxa"/>
+          </w:tcPr>
+          <w:p>
+            <w:r>
+              <w:t>5201</w:t>
+            </w:r>
+          </w:p>
+        </w:tc>
+        <w:tc>
+          <w:tcPr>
+            <w:tcW w:w="1160" w:type="dxa"/>
+          </w:tcPr>
+          <w:p>
+            <w:r>
+              <w:t>1</w:t>
+            </w:r>
+          </w:p>
+        </w:tc>
+        <w:tc>
+          <w:tcPr>
+            <w:tcW w:w="1473" w:type="dxa"/>
+          </w:tcPr>
+          <w:p>
+            <w:r>
+              <w:t>217,073</w:t>
+            </w:r>
+          </w:p>
+        </w:tc>
+        <w:tc>
+          <w:tcPr>
+            <w:tcW w:w="1154" w:type="dxa"/>
+          </w:tcPr>
+          <w:p>
+            <w:r>
+              <w:t>25</w:t>
+            </w:r>
+          </w:p>
+        </w:tc>
+        <w:tc>
+          <w:tcPr>
+            <w:tcW w:w="1020" w:type="dxa"/>
+          </w:tcPr>
+          <w:p>
+            <w:r>
+              <w:t>29</w:t>
+            </w:r>
+          </w:p>
+        </w:tc>
+      </w:tr>
+      <w:tr>
+        <w:tc>
+          <w:tcPr>
+            <w:tcW w:w="1325" w:type="dxa"/>
+          </w:tcPr>
+          <w:p>
+            <w:r>
+              <w:t>chameleon</w:t>
+            </w:r>
+          </w:p>
+        </w:tc>
+        <w:tc>
+          <w:tcPr>
+            <w:tcW w:w="1184" w:type="dxa"/>
+          </w:tcPr>
+          <w:p>
+            <w:r>
+              <w:t>2277</w:t>
+            </w:r>
+          </w:p>
+        </w:tc>
+        <w:tc>
+          <w:tcPr>
+            <w:tcW w:w="1160" w:type="dxa"/>
+          </w:tcPr>
+          <w:p>
+            <w:r>
+              <w:t>1</w:t>
+            </w:r>
+          </w:p>
+        </w:tc>
+        <w:tc>
+          <w:tcPr>
+            <w:tcW w:w="1473" w:type="dxa"/>
+          </w:tcPr>
+          <w:p>
+            <w:r>
+              <w:t>36,101</w:t>
+            </w:r>
+          </w:p>
+        </w:tc>
+        <w:tc>
+          <w:tcPr>
+            <w:tcW w:w="1154" w:type="dxa"/>
+          </w:tcPr>
+          <w:p>
+            <w:r>
+              <w:t xml:space="preserve">5 </w:t>
+            </w:r>
+          </w:p>
+        </w:tc>
+        <w:tc>
+          <w:tcPr>
+            <w:tcW w:w="1020" w:type="dxa"/>
+          </w:tcPr>
+          <w:p>
+            <w:r>
+              <w:t>7</w:t>
+            </w:r>
+          </w:p>
+        </w:tc>
+      </w:tr>
+    </w:tbl>
+    <w:p/>
+    <w:p>
+      <w:r>
+        <w:t>Query: “</w:t>
       </w:r>
       <w:r>
         <w:t xml:space="preserve">Returns total number of </w:t>
@@ -45,6 +314,276 @@
         <w:t>”</w:t>
       </w:r>
     </w:p>
+    <w:p>
+      <w:r>
+        <w:t xml:space="preserve">Neo4j CYPHER </w:t>
+      </w:r>
+      <w:r>
+        <w:t>shell</w:t>
+      </w:r>
+      <w:r>
+        <w:t xml:space="preserve">: </w:t>
+      </w:r>
+    </w:p>
+    <w:p>
+      <w:r>
+        <w:t>1</w:t>
+      </w:r>
+      <w:r>
+        <w:rPr>
+          <w:vertAlign w:val="superscript"/>
+        </w:rPr>
+        <w:t>st</w:t>
+      </w:r>
+      <w:r>
+        <w:t xml:space="preserve"> order:</w:t>
+      </w:r>
+      <w:r>
+        <w:t xml:space="preserve"> </w:t>
+      </w:r>
+      <w:r>
+        <w:t>MATCH (</w:t>
+      </w:r>
+      <w:proofErr w:type="spellStart"/>
+      <w:proofErr w:type="gramStart"/>
+      <w:r>
+        <w:t>c:chameleon</w:t>
+      </w:r>
+      <w:proofErr w:type="spellEnd"/>
+      <w:proofErr w:type="gramEnd"/>
+      <w:r>
+        <w:t xml:space="preserve"> {id:'777'})-[:</w:t>
+      </w:r>
+      <w:proofErr w:type="spellStart"/>
+      <w:r>
+        <w:t>cham_link</w:t>
+      </w:r>
+      <w:proofErr w:type="spellEnd"/>
+      <w:r>
+        <w:t>]-(r)</w:t>
+      </w:r>
+      <w:r>
+        <w:t xml:space="preserve"> </w:t>
+      </w:r>
+      <w:r>
+        <w:t>RETURN count(r);</w:t>
+      </w:r>
+    </w:p>
+    <w:p>
+      <w:r>
+        <w:t>2</w:t>
+      </w:r>
+      <w:r>
+        <w:rPr>
+          <w:vertAlign w:val="superscript"/>
+        </w:rPr>
+        <w:t>nd</w:t>
+      </w:r>
+      <w:r>
+        <w:t xml:space="preserve"> order:</w:t>
+      </w:r>
+      <w:r>
+        <w:t xml:space="preserve"> </w:t>
+      </w:r>
+      <w:r>
+        <w:t>MATCH (</w:t>
+      </w:r>
+      <w:proofErr w:type="spellStart"/>
+      <w:proofErr w:type="gramStart"/>
+      <w:r>
+        <w:t>c:chameleon</w:t>
+      </w:r>
+      <w:proofErr w:type="spellEnd"/>
+      <w:proofErr w:type="gramEnd"/>
+      <w:r>
+        <w:t xml:space="preserve"> {id:'777'})-[:</w:t>
+      </w:r>
+      <w:proofErr w:type="spellStart"/>
+      <w:r>
+        <w:t>cham_link</w:t>
+      </w:r>
+      <w:proofErr w:type="spellEnd"/>
+      <w:r>
+        <w:t>]-()-[:</w:t>
+      </w:r>
+      <w:proofErr w:type="spellStart"/>
+      <w:r>
+        <w:t>cham_link</w:t>
+      </w:r>
+      <w:proofErr w:type="spellEnd"/>
+      <w:r>
+        <w:t>]-(r)</w:t>
+      </w:r>
+      <w:r>
+        <w:t xml:space="preserve"> </w:t>
+      </w:r>
+      <w:r>
+        <w:t>RETURN count(r);</w:t>
+      </w:r>
+    </w:p>
+    <w:p>
+      <w:r>
+        <w:t>3</w:t>
+      </w:r>
+      <w:r>
+        <w:t>rd order:</w:t>
+      </w:r>
+      <w:r>
+        <w:t xml:space="preserve"> </w:t>
+      </w:r>
+      <w:r>
+        <w:t>MATCH (</w:t>
+      </w:r>
+      <w:proofErr w:type="spellStart"/>
+      <w:proofErr w:type="gramStart"/>
+      <w:r>
+        <w:t>c:chameleon</w:t>
+      </w:r>
+      <w:proofErr w:type="spellEnd"/>
+      <w:proofErr w:type="gramEnd"/>
+      <w:r>
+        <w:t xml:space="preserve"> {id:'777'})-[:</w:t>
+      </w:r>
+      <w:proofErr w:type="spellStart"/>
+      <w:r>
+        <w:t>cham_link</w:t>
+      </w:r>
+      <w:proofErr w:type="spellEnd"/>
+      <w:r>
+        <w:t>]-()-[:</w:t>
+      </w:r>
+      <w:proofErr w:type="spellStart"/>
+      <w:r>
+        <w:t>cham_link</w:t>
+      </w:r>
+      <w:proofErr w:type="spellEnd"/>
+      <w:r>
+        <w:t>]-()-[:</w:t>
+      </w:r>
+      <w:proofErr w:type="spellStart"/>
+      <w:r>
+        <w:t>cham_link</w:t>
+      </w:r>
+      <w:proofErr w:type="spellEnd"/>
+      <w:r>
+        <w:t>]-(r)</w:t>
+      </w:r>
+      <w:r>
+        <w:t xml:space="preserve"> </w:t>
+      </w:r>
+      <w:r>
+        <w:t>RETURN count(r);</w:t>
+      </w:r>
+    </w:p>
+    <w:p>
+      <w:r>
+        <w:t>4</w:t>
+      </w:r>
+      <w:r>
+        <w:rPr>
+          <w:vertAlign w:val="superscript"/>
+        </w:rPr>
+        <w:t>th</w:t>
+      </w:r>
+      <w:r>
+        <w:t xml:space="preserve"> order: </w:t>
+      </w:r>
+      <w:r>
+        <w:t>MATCH (</w:t>
+      </w:r>
+      <w:proofErr w:type="spellStart"/>
+      <w:proofErr w:type="gramStart"/>
+      <w:r>
+        <w:t>c:chameleon</w:t>
+      </w:r>
+      <w:proofErr w:type="spellEnd"/>
+      <w:proofErr w:type="gramEnd"/>
+      <w:r>
+        <w:t xml:space="preserve"> {id:'777'})-[:cham_link]-()-[:cham_link]-()-[:cham_link]-()</w:t>
+      </w:r>
+      <w:r>
+        <w:t>-</w:t>
+      </w:r>
+      <w:r>
+        <w:t>[:cham_link]-(r)</w:t>
+      </w:r>
+      <w:r>
+        <w:t xml:space="preserve"> </w:t>
+      </w:r>
+      <w:r>
+        <w:t>RETURN count(r);</w:t>
+      </w:r>
+    </w:p>
+    <w:p>
+      <w:r>
+        <w:t>5</w:t>
+      </w:r>
+      <w:r>
+        <w:rPr>
+          <w:vertAlign w:val="superscript"/>
+        </w:rPr>
+        <w:t>th</w:t>
+      </w:r>
+      <w:r>
+        <w:t xml:space="preserve"> order: </w:t>
+      </w:r>
+      <w:r>
+        <w:t>MATCH (</w:t>
+      </w:r>
+      <w:proofErr w:type="spellStart"/>
+      <w:proofErr w:type="gramStart"/>
+      <w:r>
+        <w:t>c:chameleon</w:t>
+      </w:r>
+      <w:proofErr w:type="spellEnd"/>
+      <w:proofErr w:type="gramEnd"/>
+      <w:r>
+        <w:t xml:space="preserve"> {id:'777'})-[:cham_link]-()-[:cham_link]-()-[:cham_link]-()-[:cham_link]-()-[:cham_link]-(r)</w:t>
+      </w:r>
+      <w:r>
+        <w:t xml:space="preserve"> </w:t>
+      </w:r>
+      <w:r>
+        <w:t>RETURN count(r);</w:t>
+      </w:r>
+    </w:p>
+    <w:p>
+      <w:r>
+        <w:t>6</w:t>
+      </w:r>
+      <w:r>
+        <w:rPr>
+          <w:vertAlign w:val="superscript"/>
+        </w:rPr>
+        <w:t>th</w:t>
+      </w:r>
+      <w:r>
+        <w:t xml:space="preserve"> order:</w:t>
+      </w:r>
+      <w:r>
+        <w:t xml:space="preserve"> </w:t>
+      </w:r>
+      <w:r>
+        <w:t>MATCH (</w:t>
+      </w:r>
+      <w:proofErr w:type="spellStart"/>
+      <w:proofErr w:type="gramStart"/>
+      <w:r>
+        <w:t>c:chameleon</w:t>
+      </w:r>
+      <w:proofErr w:type="spellEnd"/>
+      <w:proofErr w:type="gramEnd"/>
+      <w:r>
+        <w:t xml:space="preserve"> {id:'777'})-[:cham_link]-()-[:cham_link]-()-[:cham_link]-()-[:cham_link]-()-[:cham_link]-()-[:cham_link]-(r)</w:t>
+      </w:r>
+      <w:r>
+        <w:t xml:space="preserve"> </w:t>
+      </w:r>
+      <w:r>
+        <w:t>RETURN count(r);</w:t>
+      </w:r>
+    </w:p>
+    <w:p/>
     <w:p>
       <w:r>
         <w:t>WIKI – crocodile on Aura DB</w:t>
@@ -526,10 +1065,15 @@
       <w:proofErr w:type="gramEnd"/>
     </w:p>
     <w:p/>
-    <w:p/>
     <w:p>
       <w:r>
-        <w:t>WIKI – crocodile (on mac)</w:t>
+        <w:t xml:space="preserve">WIKI – </w:t>
+      </w:r>
+      <w:r>
+        <w:t>chameleon</w:t>
+      </w:r>
+      <w:r>
+        <w:t xml:space="preserve"> on Aura DB</w:t>
       </w:r>
     </w:p>
     <w:p/>
@@ -613,17 +1157,17 @@
           </w:tcPr>
           <w:p>
             <w:r>
-              <w:t>24</w:t>
-            </w:r>
-          </w:p>
-        </w:tc>
-        <w:tc>
-          <w:tcPr>
-            <w:tcW w:w="2338" w:type="dxa"/>
-          </w:tcPr>
-          <w:p>
-            <w:r>
-              <w:t>5</w:t>
+              <w:t xml:space="preserve"> 87</w:t>
+            </w:r>
+          </w:p>
+        </w:tc>
+        <w:tc>
+          <w:tcPr>
+            <w:tcW w:w="2338" w:type="dxa"/>
+          </w:tcPr>
+          <w:p>
+            <w:r>
+              <w:t>18</w:t>
             </w:r>
           </w:p>
         </w:tc>
@@ -660,17 +1204,17 @@
           </w:tcPr>
           <w:p>
             <w:r>
-              <w:t>7</w:t>
-            </w:r>
-          </w:p>
-        </w:tc>
-        <w:tc>
-          <w:tcPr>
-            <w:tcW w:w="2338" w:type="dxa"/>
-          </w:tcPr>
-          <w:p>
-            <w:r>
-              <w:t>522</w:t>
+              <w:t>79</w:t>
+            </w:r>
+          </w:p>
+        </w:tc>
+        <w:tc>
+          <w:tcPr>
+            <w:tcW w:w="2338" w:type="dxa"/>
+          </w:tcPr>
+          <w:p>
+            <w:r>
+              <w:t>2270</w:t>
             </w:r>
           </w:p>
         </w:tc>
@@ -707,17 +1251,17 @@
           </w:tcPr>
           <w:p>
             <w:r>
-              <w:t>26</w:t>
-            </w:r>
-          </w:p>
-        </w:tc>
-        <w:tc>
-          <w:tcPr>
-            <w:tcW w:w="2338" w:type="dxa"/>
-          </w:tcPr>
-          <w:p>
-            <w:r>
-              <w:t>10880</w:t>
+              <w:t>172</w:t>
+            </w:r>
+          </w:p>
+        </w:tc>
+        <w:tc>
+          <w:tcPr>
+            <w:tcW w:w="2338" w:type="dxa"/>
+          </w:tcPr>
+          <w:p>
+            <w:r>
+              <w:t>83615</w:t>
             </w:r>
           </w:p>
         </w:tc>
@@ -735,6 +1279,7 @@
           </w:tcPr>
           <w:p>
             <w:r>
+              <w:lastRenderedPageBreak/>
               <w:t>4</w:t>
             </w:r>
             <w:r>
@@ -754,17 +1299,17 @@
           </w:tcPr>
           <w:p>
             <w:r>
-              <w:t>356</w:t>
-            </w:r>
-          </w:p>
-        </w:tc>
-        <w:tc>
-          <w:tcPr>
-            <w:tcW w:w="2338" w:type="dxa"/>
-          </w:tcPr>
-          <w:p>
-            <w:r>
-              <w:t>750684</w:t>
+              <w:t>1889</w:t>
+            </w:r>
+          </w:p>
+        </w:tc>
+        <w:tc>
+          <w:tcPr>
+            <w:tcW w:w="2338" w:type="dxa"/>
+          </w:tcPr>
+          <w:p>
+            <w:r>
+              <w:t>6353403</w:t>
             </w:r>
           </w:p>
         </w:tc>
@@ -801,17 +1346,17 @@
           </w:tcPr>
           <w:p>
             <w:r>
-              <w:t>XXX</w:t>
-            </w:r>
-          </w:p>
-        </w:tc>
-        <w:tc>
-          <w:tcPr>
-            <w:tcW w:w="2338" w:type="dxa"/>
-          </w:tcPr>
-          <w:p>
-            <w:r>
-              <w:t>XXX</w:t>
+              <w:t>49073</w:t>
+            </w:r>
+          </w:p>
+        </w:tc>
+        <w:tc>
+          <w:tcPr>
+            <w:tcW w:w="2338" w:type="dxa"/>
+          </w:tcPr>
+          <w:p>
+            <w:r>
+              <w:t>358364585</w:t>
             </w:r>
           </w:p>
         </w:tc>
@@ -846,13 +1391,21 @@
           <w:tcPr>
             <w:tcW w:w="2337" w:type="dxa"/>
           </w:tcPr>
-          <w:p/>
-        </w:tc>
-        <w:tc>
-          <w:tcPr>
-            <w:tcW w:w="2338" w:type="dxa"/>
-          </w:tcPr>
-          <w:p/>
+          <w:p>
+            <w:r>
+              <w:t>8730537</w:t>
+            </w:r>
+          </w:p>
+        </w:tc>
+        <w:tc>
+          <w:tcPr>
+            <w:tcW w:w="2338" w:type="dxa"/>
+          </w:tcPr>
+          <w:p>
+            <w:r>
+              <w:t>26571558902</w:t>
+            </w:r>
+          </w:p>
         </w:tc>
         <w:tc>
           <w:tcPr>
@@ -866,13 +1419,7 @@
     <w:p/>
     <w:p>
       <w:r>
-        <w:t xml:space="preserve">WIKI – </w:t>
-      </w:r>
-      <w:r>
-        <w:t>chameleon</w:t>
-      </w:r>
-      <w:r>
-        <w:t xml:space="preserve"> on Aura DB</w:t>
+        <w:t>WIKI – squirrel on Aura DB</w:t>
       </w:r>
     </w:p>
     <w:p/>
@@ -956,17 +1503,17 @@
           </w:tcPr>
           <w:p>
             <w:r>
-              <w:t xml:space="preserve"> 87</w:t>
-            </w:r>
-          </w:p>
-        </w:tc>
-        <w:tc>
-          <w:tcPr>
-            <w:tcW w:w="2338" w:type="dxa"/>
-          </w:tcPr>
-          <w:p>
-            <w:r>
-              <w:t>18</w:t>
+              <w:t>61</w:t>
+            </w:r>
+          </w:p>
+        </w:tc>
+        <w:tc>
+          <w:tcPr>
+            <w:tcW w:w="2338" w:type="dxa"/>
+          </w:tcPr>
+          <w:p>
+            <w:r>
+              <w:t>5</w:t>
             </w:r>
           </w:p>
         </w:tc>
@@ -1003,17 +1550,17 @@
           </w:tcPr>
           <w:p>
             <w:r>
-              <w:t>79</w:t>
-            </w:r>
-          </w:p>
-        </w:tc>
-        <w:tc>
-          <w:tcPr>
-            <w:tcW w:w="2338" w:type="dxa"/>
-          </w:tcPr>
-          <w:p>
-            <w:r>
-              <w:t>2270</w:t>
+              <w:t>5</w:t>
+            </w:r>
+          </w:p>
+        </w:tc>
+        <w:tc>
+          <w:tcPr>
+            <w:tcW w:w="2338" w:type="dxa"/>
+          </w:tcPr>
+          <w:p>
+            <w:r>
+              <w:t>64</w:t>
             </w:r>
           </w:p>
         </w:tc>
@@ -1050,17 +1597,17 @@
           </w:tcPr>
           <w:p>
             <w:r>
-              <w:t>172</w:t>
-            </w:r>
-          </w:p>
-        </w:tc>
-        <w:tc>
-          <w:tcPr>
-            <w:tcW w:w="2338" w:type="dxa"/>
-          </w:tcPr>
-          <w:p>
-            <w:r>
-              <w:t>83615</w:t>
+              <w:t>6</w:t>
+            </w:r>
+          </w:p>
+        </w:tc>
+        <w:tc>
+          <w:tcPr>
+            <w:tcW w:w="2338" w:type="dxa"/>
+          </w:tcPr>
+          <w:p>
+            <w:r>
+              <w:t>1221</w:t>
             </w:r>
           </w:p>
         </w:tc>
@@ -1097,17 +1644,17 @@
           </w:tcPr>
           <w:p>
             <w:r>
-              <w:t>1889</w:t>
-            </w:r>
-          </w:p>
-        </w:tc>
-        <w:tc>
-          <w:tcPr>
-            <w:tcW w:w="2338" w:type="dxa"/>
-          </w:tcPr>
-          <w:p>
-            <w:r>
-              <w:t>6353403</w:t>
+              <w:t>20</w:t>
+            </w:r>
+          </w:p>
+        </w:tc>
+        <w:tc>
+          <w:tcPr>
+            <w:tcW w:w="2338" w:type="dxa"/>
+          </w:tcPr>
+          <w:p>
+            <w:r>
+              <w:t>56169</w:t>
             </w:r>
           </w:p>
         </w:tc>
@@ -1144,17 +1691,17 @@
           </w:tcPr>
           <w:p>
             <w:r>
-              <w:t>49073</w:t>
-            </w:r>
-          </w:p>
-        </w:tc>
-        <w:tc>
-          <w:tcPr>
-            <w:tcW w:w="2338" w:type="dxa"/>
-          </w:tcPr>
-          <w:p>
-            <w:r>
-              <w:t>358364585</w:t>
+              <w:t>1939</w:t>
+            </w:r>
+          </w:p>
+        </w:tc>
+        <w:tc>
+          <w:tcPr>
+            <w:tcW w:w="2338" w:type="dxa"/>
+          </w:tcPr>
+          <w:p>
+            <w:r>
+              <w:t>9303644</w:t>
             </w:r>
           </w:p>
         </w:tc>
@@ -1191,346 +1738,42 @@
           </w:tcPr>
           <w:p>
             <w:r>
-              <w:t>8730537</w:t>
-            </w:r>
-          </w:p>
-        </w:tc>
-        <w:tc>
-          <w:tcPr>
-            <w:tcW w:w="2338" w:type="dxa"/>
-          </w:tcPr>
-          <w:p>
-            <w:r>
-              <w:t>26571558902</w:t>
-            </w:r>
-          </w:p>
-        </w:tc>
-        <w:tc>
-          <w:tcPr>
-            <w:tcW w:w="2338" w:type="dxa"/>
-          </w:tcPr>
+              <w:t>XXX</w:t>
+            </w:r>
+          </w:p>
+        </w:tc>
+        <w:tc>
+          <w:tcPr>
+            <w:tcW w:w="2338" w:type="dxa"/>
+          </w:tcPr>
+          <w:p/>
+        </w:tc>
+        <w:tc>
+          <w:tcPr>
+            <w:tcW w:w="2338" w:type="dxa"/>
+          </w:tcPr>
+          <w:p>
+            <w:pPr>
+              <w:rPr>
+                <w:color w:val="FF0000"/>
+              </w:rPr>
+            </w:pPr>
+            <w:r>
+              <w:rPr>
+                <w:rFonts w:ascii="Fira Code" w:hAnsi="Fira Code" w:cs="Fira Code"/>
+                <w:color w:val="FF0000"/>
+                <w:sz w:val="21"/>
+                <w:szCs w:val="21"/>
+                <w:shd w:val="clear" w:color="auto" w:fill="FFFFFF"/>
+              </w:rPr>
+              <w:t>The allocation of an extra 2.0 MiB would use more than the limit 250.0 MiB.</w:t>
+            </w:r>
+          </w:p>
           <w:p/>
         </w:tc>
       </w:tr>
     </w:tbl>
     <w:p/>
-    <w:p/>
-    <w:p>
-      <w:r>
-        <w:t xml:space="preserve">WIKI – </w:t>
-      </w:r>
-      <w:r>
-        <w:t>squirrel</w:t>
-      </w:r>
-      <w:r>
-        <w:t xml:space="preserve"> on Aura DB</w:t>
-      </w:r>
-    </w:p>
-    <w:p/>
-    <w:tbl>
-      <w:tblPr>
-        <w:tblStyle w:val="TableGrid"/>
-        <w:tblW w:w="0" w:type="auto"/>
-        <w:tblLook w:val="04A0" w:firstRow="1" w:lastRow="0" w:firstColumn="1" w:lastColumn="0" w:noHBand="0" w:noVBand="1"/>
-      </w:tblPr>
-      <w:tblGrid>
-        <w:gridCol w:w="2337"/>
-        <w:gridCol w:w="2337"/>
-        <w:gridCol w:w="2338"/>
-        <w:gridCol w:w="2338"/>
-      </w:tblGrid>
-      <w:tr>
-        <w:tc>
-          <w:tcPr>
-            <w:tcW w:w="2337" w:type="dxa"/>
-          </w:tcPr>
-          <w:p/>
-        </w:tc>
-        <w:tc>
-          <w:tcPr>
-            <w:tcW w:w="2337" w:type="dxa"/>
-          </w:tcPr>
-          <w:p>
-            <w:r>
-              <w:t>Time</w:t>
-            </w:r>
-          </w:p>
-        </w:tc>
-        <w:tc>
-          <w:tcPr>
-            <w:tcW w:w="2338" w:type="dxa"/>
-          </w:tcPr>
-          <w:p>
-            <w:r>
-              <w:t xml:space="preserve"># </w:t>
-            </w:r>
-            <w:proofErr w:type="gramStart"/>
-            <w:r>
-              <w:t>of</w:t>
-            </w:r>
-            <w:proofErr w:type="gramEnd"/>
-            <w:r>
-              <w:t xml:space="preserve"> records</w:t>
-            </w:r>
-          </w:p>
-        </w:tc>
-        <w:tc>
-          <w:tcPr>
-            <w:tcW w:w="2338" w:type="dxa"/>
-          </w:tcPr>
-          <w:p/>
-        </w:tc>
-      </w:tr>
-      <w:tr>
-        <w:tc>
-          <w:tcPr>
-            <w:tcW w:w="2337" w:type="dxa"/>
-          </w:tcPr>
-          <w:p>
-            <w:r>
-              <w:t>1</w:t>
-            </w:r>
-            <w:r>
-              <w:rPr>
-                <w:vertAlign w:val="superscript"/>
-              </w:rPr>
-              <w:t>st</w:t>
-            </w:r>
-            <w:r>
-              <w:t xml:space="preserve"> order</w:t>
-            </w:r>
-          </w:p>
-        </w:tc>
-        <w:tc>
-          <w:tcPr>
-            <w:tcW w:w="2337" w:type="dxa"/>
-          </w:tcPr>
-          <w:p/>
-        </w:tc>
-        <w:tc>
-          <w:tcPr>
-            <w:tcW w:w="2338" w:type="dxa"/>
-          </w:tcPr>
-          <w:p/>
-        </w:tc>
-        <w:tc>
-          <w:tcPr>
-            <w:tcW w:w="2338" w:type="dxa"/>
-          </w:tcPr>
-          <w:p/>
-        </w:tc>
-      </w:tr>
-      <w:tr>
-        <w:tc>
-          <w:tcPr>
-            <w:tcW w:w="2337" w:type="dxa"/>
-          </w:tcPr>
-          <w:p>
-            <w:r>
-              <w:t>2</w:t>
-            </w:r>
-            <w:r>
-              <w:rPr>
-                <w:vertAlign w:val="superscript"/>
-              </w:rPr>
-              <w:t>nd</w:t>
-            </w:r>
-            <w:r>
-              <w:t xml:space="preserve"> order</w:t>
-            </w:r>
-          </w:p>
-        </w:tc>
-        <w:tc>
-          <w:tcPr>
-            <w:tcW w:w="2337" w:type="dxa"/>
-          </w:tcPr>
-          <w:p/>
-        </w:tc>
-        <w:tc>
-          <w:tcPr>
-            <w:tcW w:w="2338" w:type="dxa"/>
-          </w:tcPr>
-          <w:p/>
-        </w:tc>
-        <w:tc>
-          <w:tcPr>
-            <w:tcW w:w="2338" w:type="dxa"/>
-          </w:tcPr>
-          <w:p/>
-        </w:tc>
-      </w:tr>
-      <w:tr>
-        <w:tc>
-          <w:tcPr>
-            <w:tcW w:w="2337" w:type="dxa"/>
-          </w:tcPr>
-          <w:p>
-            <w:r>
-              <w:t>3</w:t>
-            </w:r>
-            <w:r>
-              <w:rPr>
-                <w:vertAlign w:val="superscript"/>
-              </w:rPr>
-              <w:t>rd</w:t>
-            </w:r>
-            <w:r>
-              <w:t xml:space="preserve"> order</w:t>
-            </w:r>
-          </w:p>
-        </w:tc>
-        <w:tc>
-          <w:tcPr>
-            <w:tcW w:w="2337" w:type="dxa"/>
-          </w:tcPr>
-          <w:p/>
-        </w:tc>
-        <w:tc>
-          <w:tcPr>
-            <w:tcW w:w="2338" w:type="dxa"/>
-          </w:tcPr>
-          <w:p/>
-        </w:tc>
-        <w:tc>
-          <w:tcPr>
-            <w:tcW w:w="2338" w:type="dxa"/>
-          </w:tcPr>
-          <w:p/>
-        </w:tc>
-      </w:tr>
-      <w:tr>
-        <w:tc>
-          <w:tcPr>
-            <w:tcW w:w="2337" w:type="dxa"/>
-          </w:tcPr>
-          <w:p>
-            <w:r>
-              <w:t>4</w:t>
-            </w:r>
-            <w:r>
-              <w:rPr>
-                <w:vertAlign w:val="superscript"/>
-              </w:rPr>
-              <w:t>th</w:t>
-            </w:r>
-            <w:r>
-              <w:t xml:space="preserve"> order</w:t>
-            </w:r>
-          </w:p>
-        </w:tc>
-        <w:tc>
-          <w:tcPr>
-            <w:tcW w:w="2337" w:type="dxa"/>
-          </w:tcPr>
-          <w:p/>
-        </w:tc>
-        <w:tc>
-          <w:tcPr>
-            <w:tcW w:w="2338" w:type="dxa"/>
-          </w:tcPr>
-          <w:p/>
-        </w:tc>
-        <w:tc>
-          <w:tcPr>
-            <w:tcW w:w="2338" w:type="dxa"/>
-          </w:tcPr>
-          <w:p/>
-        </w:tc>
-      </w:tr>
-      <w:tr>
-        <w:tc>
-          <w:tcPr>
-            <w:tcW w:w="2337" w:type="dxa"/>
-          </w:tcPr>
-          <w:p>
-            <w:r>
-              <w:t>5</w:t>
-            </w:r>
-            <w:r>
-              <w:rPr>
-                <w:vertAlign w:val="superscript"/>
-              </w:rPr>
-              <w:t>th</w:t>
-            </w:r>
-            <w:r>
-              <w:t xml:space="preserve"> order</w:t>
-            </w:r>
-          </w:p>
-        </w:tc>
-        <w:tc>
-          <w:tcPr>
-            <w:tcW w:w="2337" w:type="dxa"/>
-          </w:tcPr>
-          <w:p/>
-        </w:tc>
-        <w:tc>
-          <w:tcPr>
-            <w:tcW w:w="2338" w:type="dxa"/>
-          </w:tcPr>
-          <w:p/>
-        </w:tc>
-        <w:tc>
-          <w:tcPr>
-            <w:tcW w:w="2338" w:type="dxa"/>
-          </w:tcPr>
-          <w:p/>
-        </w:tc>
-      </w:tr>
-      <w:tr>
-        <w:tc>
-          <w:tcPr>
-            <w:tcW w:w="2337" w:type="dxa"/>
-          </w:tcPr>
-          <w:p>
-            <w:r>
-              <w:t>6</w:t>
-            </w:r>
-            <w:r>
-              <w:rPr>
-                <w:vertAlign w:val="superscript"/>
-              </w:rPr>
-              <w:t>th</w:t>
-            </w:r>
-            <w:r>
-              <w:t xml:space="preserve"> order</w:t>
-            </w:r>
-          </w:p>
-        </w:tc>
-        <w:tc>
-          <w:tcPr>
-            <w:tcW w:w="2337" w:type="dxa"/>
-          </w:tcPr>
-          <w:p/>
-        </w:tc>
-        <w:tc>
-          <w:tcPr>
-            <w:tcW w:w="2338" w:type="dxa"/>
-          </w:tcPr>
-          <w:p/>
-        </w:tc>
-        <w:tc>
-          <w:tcPr>
-            <w:tcW w:w="2338" w:type="dxa"/>
-          </w:tcPr>
-          <w:p/>
-        </w:tc>
-      </w:tr>
-    </w:tbl>
-    <w:p/>
-    <w:p>
-      <w:r>
-        <w:t>Loading squirrel</w:t>
-      </w:r>
-    </w:p>
-    <w:p>
-      <w:pPr>
-        <w:pStyle w:val="ListParagraph"/>
-        <w:numPr>
-          <w:ilvl w:val="0"/>
-          <w:numId w:val="1"/>
-        </w:numPr>
-      </w:pPr>
-    </w:p>
     <w:sectPr>
       <w:pgSz w:w="12240" w:h="15840"/>
       <w:pgMar w:top="1440" w:right="1440" w:bottom="1440" w:left="1440" w:header="720" w:footer="720" w:gutter="0"/>

</xml_diff>